<commit_message>
Final commit added. Word summary document attached.
</commit_message>
<xml_diff>
--- a/Summary of the project.docx
+++ b/Summary of the project.docx
@@ -58,37 +58,7 @@
         <w:rPr>
           <w:color w:val="2D3B45"/>
         </w:rPr>
-        <w:t>The dataset contains</w:t>
-      </w:r>
-      <w:r>
-        <w:rPr>
-          <w:color w:val="2D3B45"/>
-        </w:rPr>
-        <w:t xml:space="preserve"> 654 data points, 6 continuous and 4 binary predictor </w:t>
-      </w:r>
-      <w:r>
-        <w:rPr>
-          <w:color w:val="2D3B45"/>
-        </w:rPr>
-        <w:t xml:space="preserve">features. The target variable is </w:t>
-      </w:r>
-      <w:r>
-        <w:rPr>
-          <w:color w:val="2D3B45"/>
-        </w:rPr>
-        <w:t xml:space="preserve">a binary response variable indicating </w:t>
-      </w:r>
-      <w:r>
-        <w:rPr>
-          <w:color w:val="2D3B45"/>
-        </w:rPr>
-        <w:t>whether</w:t>
-      </w:r>
-      <w:r>
-        <w:rPr>
-          <w:color w:val="2D3B45"/>
-        </w:rPr>
-        <w:t xml:space="preserve"> the application was positive or negative. </w:t>
+        <w:t xml:space="preserve">The dataset contains 654 data points, 6 continuous and 4 binary predictor features. The target variable is a binary response variable indicating whether the application was positive or negative. </w:t>
       </w:r>
     </w:p>
     <w:p>
@@ -192,19 +162,11 @@
         </w:rPr>
         <w:t xml:space="preserve"> </w:t>
       </w:r>
-      <w:proofErr w:type="gramStart"/>
-      <w:r>
-        <w:rPr>
-          <w:color w:val="2D3B45"/>
-        </w:rPr>
-        <w:t>Pandas</w:t>
-      </w:r>
-      <w:proofErr w:type="gramEnd"/>
-      <w:r>
-        <w:rPr>
-          <w:color w:val="2D3B45"/>
-        </w:rPr>
-        <w:t xml:space="preserve"> library </w:t>
+      <w:r>
+        <w:rPr>
+          <w:color w:val="2D3B45"/>
+        </w:rPr>
+        <w:t xml:space="preserve">Pandas library </w:t>
       </w:r>
       <w:r>
         <w:rPr>
@@ -232,19 +194,11 @@
           <w:color w:val="2D3B45"/>
         </w:rPr>
       </w:pPr>
-      <w:proofErr w:type="gramStart"/>
-      <w:r>
-        <w:rPr>
-          <w:color w:val="2D3B45"/>
-        </w:rPr>
-        <w:t>.head</w:t>
-      </w:r>
-      <w:proofErr w:type="gramEnd"/>
-      <w:r>
-        <w:rPr>
-          <w:color w:val="2D3B45"/>
-        </w:rPr>
-        <w:t xml:space="preserve">(), </w:t>
+      <w:r>
+        <w:rPr>
+          <w:color w:val="2D3B45"/>
+        </w:rPr>
+        <w:t xml:space="preserve">.head(), </w:t>
       </w:r>
       <w:r>
         <w:rPr>
@@ -264,21 +218,7 @@
         <w:rPr>
           <w:color w:val="2D3B45"/>
         </w:rPr>
-        <w:t>(</w:t>
-      </w:r>
-      <w:proofErr w:type="gramStart"/>
-      <w:r>
-        <w:rPr>
-          <w:color w:val="2D3B45"/>
-        </w:rPr>
-        <w:t>).sum</w:t>
-      </w:r>
-      <w:proofErr w:type="gramEnd"/>
-      <w:r>
-        <w:rPr>
-          <w:color w:val="2D3B45"/>
-        </w:rPr>
-        <w:t>(), .describe()</w:t>
+        <w:t>().sum(), .describe()</w:t>
       </w:r>
       <w:r>
         <w:rPr>
@@ -404,21 +344,7 @@
         <w:rPr>
           <w:color w:val="2D3B45"/>
         </w:rPr>
-        <w:t xml:space="preserve">No encoding </w:t>
-      </w:r>
-      <w:proofErr w:type="gramStart"/>
-      <w:r>
-        <w:rPr>
-          <w:color w:val="2D3B45"/>
-        </w:rPr>
-        <w:t>were</w:t>
-      </w:r>
-      <w:proofErr w:type="gramEnd"/>
-      <w:r>
-        <w:rPr>
-          <w:color w:val="2D3B45"/>
-        </w:rPr>
-        <w:t xml:space="preserve"> applied. </w:t>
+        <w:t xml:space="preserve">No encoding were applied. </w:t>
       </w:r>
     </w:p>
     <w:p>
@@ -486,21 +412,7 @@
         <w:rPr>
           <w:color w:val="2D3B45"/>
         </w:rPr>
-        <w:t xml:space="preserve">Dataset split into </w:t>
-      </w:r>
-      <w:proofErr w:type="gramStart"/>
-      <w:r>
-        <w:rPr>
-          <w:color w:val="2D3B45"/>
-        </w:rPr>
-        <w:t>training ,</w:t>
-      </w:r>
-      <w:proofErr w:type="gramEnd"/>
-      <w:r>
-        <w:rPr>
-          <w:color w:val="2D3B45"/>
-        </w:rPr>
-        <w:t xml:space="preserve"> validation and test sets. </w:t>
+        <w:t xml:space="preserve">Dataset split into training , validation and test sets. </w:t>
       </w:r>
     </w:p>
     <w:p>
@@ -620,21 +532,7 @@
         <w:rPr>
           <w:color w:val="2D3B45"/>
         </w:rPr>
-        <w:t xml:space="preserve">Cross validation of the tools </w:t>
-      </w:r>
-      <w:proofErr w:type="gramStart"/>
-      <w:r>
-        <w:rPr>
-          <w:color w:val="2D3B45"/>
-        </w:rPr>
-        <w:t>were</w:t>
-      </w:r>
-      <w:proofErr w:type="gramEnd"/>
-      <w:r>
-        <w:rPr>
-          <w:color w:val="2D3B45"/>
-        </w:rPr>
-        <w:t xml:space="preserve"> checked. </w:t>
+        <w:t xml:space="preserve">Cross validation of the tools were checked. </w:t>
       </w:r>
     </w:p>
     <w:p>
@@ -716,30 +614,170 @@
           <w:numId w:val="1"/>
         </w:numPr>
         <w:shd w:val="clear" w:color="auto" w:fill="FFFFFF"/>
-        <w:spacing w:before="180" w:beforeAutospacing="0" w:after="180" w:afterAutospacing="0"/>
-        <w:rPr>
-          <w:color w:val="2D3B45"/>
-        </w:rPr>
-      </w:pPr>
-    </w:p>
-    <w:p>
-      <w:pPr>
-        <w:pStyle w:val="NormalWeb"/>
-        <w:numPr>
-          <w:ilvl w:val="0"/>
-          <w:numId w:val="1"/>
-        </w:numPr>
-        <w:shd w:val="clear" w:color="auto" w:fill="FFFFFF"/>
-        <w:spacing w:before="180" w:beforeAutospacing="0" w:after="180" w:afterAutospacing="0"/>
-        <w:rPr>
-          <w:color w:val="2D3B45"/>
-        </w:rPr>
-      </w:pPr>
-      <w:r>
-        <w:rPr>
-          <w:color w:val="2D3B45"/>
-        </w:rPr>
-        <w:t>Summary</w:t>
+        <w:spacing w:before="180" w:after="180"/>
+        <w:rPr>
+          <w:color w:val="2D3B45"/>
+        </w:rPr>
+      </w:pPr>
+      <w:r>
+        <w:rPr>
+          <w:color w:val="2D3B45"/>
+        </w:rPr>
+        <w:t>Observations</w:t>
+      </w:r>
+    </w:p>
+    <w:p>
+      <w:pPr>
+        <w:pStyle w:val="NormalWeb"/>
+        <w:numPr>
+          <w:ilvl w:val="2"/>
+          <w:numId w:val="5"/>
+        </w:numPr>
+        <w:shd w:val="clear" w:color="auto" w:fill="FFFFFF"/>
+        <w:spacing w:before="180" w:after="180"/>
+        <w:rPr>
+          <w:color w:val="2D3B45"/>
+        </w:rPr>
+      </w:pPr>
+      <w:r>
+        <w:rPr>
+          <w:color w:val="2D3B45"/>
+        </w:rPr>
+        <w:t xml:space="preserve"> K-Nearest Neighbors (KNN, k = 7)</w:t>
+      </w:r>
+    </w:p>
+    <w:p>
+      <w:pPr>
+        <w:pStyle w:val="NormalWeb"/>
+        <w:numPr>
+          <w:ilvl w:val="3"/>
+          <w:numId w:val="4"/>
+        </w:numPr>
+        <w:shd w:val="clear" w:color="auto" w:fill="FFFFFF"/>
+        <w:spacing w:before="180" w:after="180"/>
+        <w:rPr>
+          <w:color w:val="2D3B45"/>
+        </w:rPr>
+      </w:pPr>
+      <w:r>
+        <w:rPr>
+          <w:color w:val="2D3B45"/>
+        </w:rPr>
+        <w:t>Achieves balanced precision and recall (approximately 0.84 each)</w:t>
+      </w:r>
+    </w:p>
+    <w:p>
+      <w:pPr>
+        <w:pStyle w:val="NormalWeb"/>
+        <w:numPr>
+          <w:ilvl w:val="3"/>
+          <w:numId w:val="4"/>
+        </w:numPr>
+        <w:shd w:val="clear" w:color="auto" w:fill="FFFFFF"/>
+        <w:spacing w:before="180" w:after="180"/>
+        <w:rPr>
+          <w:color w:val="2D3B45"/>
+        </w:rPr>
+      </w:pPr>
+      <w:r>
+        <w:rPr>
+          <w:color w:val="2D3B45"/>
+        </w:rPr>
+        <w:t>Misses 12 positive cases (false negatives) – some risky customers classified as safe</w:t>
+      </w:r>
+    </w:p>
+    <w:p>
+      <w:pPr>
+        <w:pStyle w:val="NormalWeb"/>
+        <w:numPr>
+          <w:ilvl w:val="2"/>
+          <w:numId w:val="4"/>
+        </w:numPr>
+        <w:shd w:val="clear" w:color="auto" w:fill="FFFFFF"/>
+        <w:spacing w:before="180" w:after="180"/>
+        <w:rPr>
+          <w:color w:val="2D3B45"/>
+        </w:rPr>
+      </w:pPr>
+      <w:r>
+        <w:rPr>
+          <w:color w:val="2D3B45"/>
+        </w:rPr>
+        <w:t>Decision Tree Classifier (</w:t>
+      </w:r>
+      <w:proofErr w:type="spellStart"/>
+      <w:r>
+        <w:rPr>
+          <w:color w:val="2D3B45"/>
+        </w:rPr>
+        <w:t>max_depth</w:t>
+      </w:r>
+      <w:proofErr w:type="spellEnd"/>
+      <w:r>
+        <w:rPr>
+          <w:color w:val="2D3B45"/>
+        </w:rPr>
+        <w:t xml:space="preserve"> = 1)</w:t>
+      </w:r>
+    </w:p>
+    <w:p>
+      <w:pPr>
+        <w:pStyle w:val="NormalWeb"/>
+        <w:numPr>
+          <w:ilvl w:val="3"/>
+          <w:numId w:val="4"/>
+        </w:numPr>
+        <w:shd w:val="clear" w:color="auto" w:fill="FFFFFF"/>
+        <w:spacing w:before="180" w:after="180"/>
+        <w:rPr>
+          <w:color w:val="2D3B45"/>
+        </w:rPr>
+      </w:pPr>
+      <w:r>
+        <w:rPr>
+          <w:color w:val="2D3B45"/>
+        </w:rPr>
+        <w:t>Perfect recall (1.00) – identifies all positive/default cases</w:t>
+      </w:r>
+    </w:p>
+    <w:p>
+      <w:pPr>
+        <w:pStyle w:val="NormalWeb"/>
+        <w:numPr>
+          <w:ilvl w:val="3"/>
+          <w:numId w:val="4"/>
+        </w:numPr>
+        <w:shd w:val="clear" w:color="auto" w:fill="FFFFFF"/>
+        <w:spacing w:before="180" w:after="180"/>
+        <w:rPr>
+          <w:color w:val="2D3B45"/>
+        </w:rPr>
+      </w:pPr>
+      <w:r>
+        <w:rPr>
+          <w:color w:val="2D3B45"/>
+        </w:rPr>
+        <w:t>15 false positives – some safe customers flagged as high-risk</w:t>
+      </w:r>
+    </w:p>
+    <w:p>
+      <w:pPr>
+        <w:pStyle w:val="NormalWeb"/>
+        <w:numPr>
+          <w:ilvl w:val="3"/>
+          <w:numId w:val="4"/>
+        </w:numPr>
+        <w:shd w:val="clear" w:color="auto" w:fill="FFFFFF"/>
+        <w:spacing w:before="180" w:after="180"/>
+        <w:rPr>
+          <w:color w:val="2D3B45"/>
+        </w:rPr>
+      </w:pPr>
+      <w:r>
+        <w:rPr>
+          <w:color w:val="2D3B45"/>
+        </w:rPr>
+        <w:t>Trade-off favors business priority of minimizing missed risky cases</w:t>
       </w:r>
     </w:p>
     <w:p>
@@ -750,18 +788,275 @@
           <w:numId w:val="1"/>
         </w:numPr>
         <w:shd w:val="clear" w:color="auto" w:fill="FFFFFF"/>
-        <w:spacing w:before="180" w:beforeAutospacing="0" w:after="180" w:afterAutospacing="0"/>
-        <w:rPr>
-          <w:color w:val="2D3B45"/>
-        </w:rPr>
-      </w:pPr>
-    </w:p>
-    <w:p>
-      <w:pPr>
-        <w:rPr>
-          <w:rFonts w:ascii="Times New Roman" w:hAnsi="Times New Roman" w:cs="Times New Roman"/>
-        </w:rPr>
-      </w:pPr>
+        <w:spacing w:before="180" w:after="180"/>
+        <w:rPr>
+          <w:color w:val="2D3B45"/>
+        </w:rPr>
+      </w:pPr>
+      <w:r>
+        <w:rPr>
+          <w:color w:val="2D3B45"/>
+        </w:rPr>
+        <w:t xml:space="preserve">   Model Comparison by Accuracy</w:t>
+      </w:r>
+    </w:p>
+    <w:p>
+      <w:pPr>
+        <w:pStyle w:val="NormalWeb"/>
+        <w:shd w:val="clear" w:color="auto" w:fill="FFFFFF"/>
+        <w:spacing w:before="180" w:after="180"/>
+        <w:ind w:left="1080"/>
+        <w:rPr>
+          <w:color w:val="2D3B45"/>
+        </w:rPr>
+      </w:pPr>
+      <w:r>
+        <w:rPr>
+          <w:color w:val="2D3B45"/>
+        </w:rPr>
+        <w:t>- Decision Tree: 0.885</w:t>
+      </w:r>
+    </w:p>
+    <w:p>
+      <w:pPr>
+        <w:pStyle w:val="NormalWeb"/>
+        <w:shd w:val="clear" w:color="auto" w:fill="FFFFFF"/>
+        <w:spacing w:before="180" w:after="180"/>
+        <w:ind w:left="1440"/>
+        <w:rPr>
+          <w:color w:val="2D3B45"/>
+        </w:rPr>
+      </w:pPr>
+      <w:r>
+        <w:rPr>
+          <w:color w:val="2D3B45"/>
+        </w:rPr>
+        <w:t xml:space="preserve">  KNN (k=7): 0.840</w:t>
+      </w:r>
+    </w:p>
+    <w:p>
+      <w:pPr>
+        <w:pStyle w:val="NormalWeb"/>
+        <w:shd w:val="clear" w:color="auto" w:fill="FFFFFF"/>
+        <w:spacing w:before="180" w:after="180"/>
+        <w:ind w:left="1440"/>
+        <w:rPr>
+          <w:color w:val="2D3B45"/>
+        </w:rPr>
+      </w:pPr>
+      <w:r>
+        <w:rPr>
+          <w:color w:val="2D3B45"/>
+        </w:rPr>
+        <w:t xml:space="preserve">   Decision Tree shows stronger overall predictive performance</w:t>
+      </w:r>
+    </w:p>
+    <w:p>
+      <w:pPr>
+        <w:pStyle w:val="NormalWeb"/>
+        <w:numPr>
+          <w:ilvl w:val="1"/>
+          <w:numId w:val="1"/>
+        </w:numPr>
+        <w:shd w:val="clear" w:color="auto" w:fill="FFFFFF"/>
+        <w:spacing w:before="180" w:after="180"/>
+        <w:rPr>
+          <w:color w:val="2D3B45"/>
+        </w:rPr>
+      </w:pPr>
+      <w:r>
+        <w:rPr>
+          <w:color w:val="2D3B45"/>
+        </w:rPr>
+        <w:t xml:space="preserve"> Model Selection Recommendation</w:t>
+      </w:r>
+    </w:p>
+    <w:p>
+      <w:pPr>
+        <w:pStyle w:val="NormalWeb"/>
+        <w:shd w:val="clear" w:color="auto" w:fill="FFFFFF"/>
+        <w:spacing w:before="180" w:after="180"/>
+        <w:ind w:left="1440"/>
+        <w:rPr>
+          <w:color w:val="2D3B45"/>
+        </w:rPr>
+      </w:pPr>
+      <w:r>
+        <w:rPr>
+          <w:color w:val="2D3B45"/>
+        </w:rPr>
+        <w:t xml:space="preserve">  </w:t>
+      </w:r>
+      <w:r>
+        <w:rPr>
+          <w:color w:val="2D3B45"/>
+        </w:rPr>
+        <w:t>we c</w:t>
+      </w:r>
+      <w:r>
+        <w:rPr>
+          <w:color w:val="2D3B45"/>
+        </w:rPr>
+        <w:t>hose the Decision Tree (</w:t>
+      </w:r>
+      <w:proofErr w:type="spellStart"/>
+      <w:r>
+        <w:rPr>
+          <w:color w:val="2D3B45"/>
+        </w:rPr>
+        <w:t>max_depth</w:t>
+      </w:r>
+      <w:proofErr w:type="spellEnd"/>
+      <w:r>
+        <w:rPr>
+          <w:color w:val="2D3B45"/>
+        </w:rPr>
+        <w:t xml:space="preserve"> = 1) for final testing and deployment</w:t>
+      </w:r>
+    </w:p>
+    <w:p>
+      <w:pPr>
+        <w:pStyle w:val="NormalWeb"/>
+        <w:shd w:val="clear" w:color="auto" w:fill="FFFFFF"/>
+        <w:spacing w:before="180" w:after="180"/>
+        <w:rPr>
+          <w:color w:val="2D3B45"/>
+        </w:rPr>
+      </w:pPr>
+      <w:r>
+        <w:rPr>
+          <w:color w:val="2D3B45"/>
+        </w:rPr>
+        <w:t xml:space="preserve"> Reasons:</w:t>
+      </w:r>
+    </w:p>
+    <w:p>
+      <w:pPr>
+        <w:pStyle w:val="NormalWeb"/>
+        <w:numPr>
+          <w:ilvl w:val="1"/>
+          <w:numId w:val="1"/>
+        </w:numPr>
+        <w:shd w:val="clear" w:color="auto" w:fill="FFFFFF"/>
+        <w:spacing w:before="180" w:after="180"/>
+        <w:rPr>
+          <w:color w:val="2D3B45"/>
+        </w:rPr>
+      </w:pPr>
+      <w:r>
+        <w:rPr>
+          <w:color w:val="2D3B45"/>
+        </w:rPr>
+        <w:t xml:space="preserve"> </w:t>
+      </w:r>
+      <w:r>
+        <w:rPr>
+          <w:color w:val="2D3B45"/>
+        </w:rPr>
+        <w:tab/>
+      </w:r>
+      <w:r>
+        <w:rPr>
+          <w:color w:val="2D3B45"/>
+        </w:rPr>
+        <w:t>Zero false negatives (perfect recall on high-risk class)</w:t>
+      </w:r>
+    </w:p>
+    <w:p>
+      <w:pPr>
+        <w:pStyle w:val="NormalWeb"/>
+        <w:numPr>
+          <w:ilvl w:val="1"/>
+          <w:numId w:val="1"/>
+        </w:numPr>
+        <w:shd w:val="clear" w:color="auto" w:fill="FFFFFF"/>
+        <w:spacing w:before="180" w:after="180"/>
+        <w:rPr>
+          <w:color w:val="2D3B45"/>
+        </w:rPr>
+      </w:pPr>
+      <w:r>
+        <w:rPr>
+          <w:color w:val="2D3B45"/>
+        </w:rPr>
+        <w:t xml:space="preserve">  </w:t>
+      </w:r>
+      <w:r>
+        <w:rPr>
+          <w:color w:val="2D3B45"/>
+        </w:rPr>
+        <w:tab/>
+      </w:r>
+      <w:r>
+        <w:rPr>
+          <w:color w:val="2D3B45"/>
+        </w:rPr>
+        <w:t>Highest validation accuracy</w:t>
+      </w:r>
+    </w:p>
+    <w:p>
+      <w:pPr>
+        <w:pStyle w:val="NormalWeb"/>
+        <w:numPr>
+          <w:ilvl w:val="1"/>
+          <w:numId w:val="1"/>
+        </w:numPr>
+        <w:shd w:val="clear" w:color="auto" w:fill="FFFFFF"/>
+        <w:spacing w:before="180" w:after="180"/>
+        <w:rPr>
+          <w:color w:val="2D3B45"/>
+        </w:rPr>
+      </w:pPr>
+      <w:r>
+        <w:rPr>
+          <w:color w:val="2D3B45"/>
+        </w:rPr>
+        <w:t xml:space="preserve">  </w:t>
+      </w:r>
+      <w:r>
+        <w:rPr>
+          <w:color w:val="2D3B45"/>
+        </w:rPr>
+        <w:tab/>
+      </w:r>
+      <w:r>
+        <w:rPr>
+          <w:color w:val="2D3B45"/>
+        </w:rPr>
+        <w:t>Simple, interpretable, and fast to deploy</w:t>
+      </w:r>
+    </w:p>
+    <w:p>
+      <w:pPr>
+        <w:pStyle w:val="NormalWeb"/>
+        <w:numPr>
+          <w:ilvl w:val="1"/>
+          <w:numId w:val="1"/>
+        </w:numPr>
+        <w:shd w:val="clear" w:color="auto" w:fill="FFFFFF"/>
+        <w:spacing w:before="180" w:beforeAutospacing="0" w:after="180" w:afterAutospacing="0"/>
+        <w:rPr>
+          <w:color w:val="2D3B45"/>
+        </w:rPr>
+      </w:pPr>
+      <w:r>
+        <w:rPr>
+          <w:color w:val="2D3B45"/>
+        </w:rPr>
+        <w:t xml:space="preserve">  </w:t>
+      </w:r>
+      <w:r>
+        <w:rPr>
+          <w:color w:val="2D3B45"/>
+        </w:rPr>
+        <w:tab/>
+      </w:r>
+      <w:r>
+        <w:rPr>
+          <w:color w:val="2D3B45"/>
+        </w:rPr>
+        <w:t>Best alignment with business goal of catching every defaulter</w:t>
+      </w:r>
     </w:p>
     <w:sectPr>
       <w:pgSz w:w="12240" w:h="15840"/>
@@ -1002,9 +1297,196 @@
     </w:lvl>
   </w:abstractNum>
   <w:abstractNum w:abstractNumId="2" w15:restartNumberingAfterBreak="0">
+    <w:nsid w:val="5205409C"/>
+    <w:multiLevelType w:val="hybridMultilevel"/>
+    <w:tmpl w:val="E9842F1A"/>
+    <w:lvl w:ilvl="0" w:tplc="FFFFFFFF">
+      <w:start w:val="1"/>
+      <w:numFmt w:val="decimal"/>
+      <w:lvlText w:val="%1."/>
+      <w:lvlJc w:val="left"/>
+      <w:pPr>
+        <w:ind w:left="720" w:hanging="360"/>
+      </w:pPr>
+    </w:lvl>
+    <w:lvl w:ilvl="1" w:tplc="FFFFFFFF">
+      <w:start w:val="1"/>
+      <w:numFmt w:val="bullet"/>
+      <w:lvlText w:val=""/>
+      <w:lvlJc w:val="left"/>
+      <w:pPr>
+        <w:ind w:left="1440" w:hanging="360"/>
+      </w:pPr>
+      <w:rPr>
+        <w:rFonts w:ascii="Symbol" w:hAnsi="Symbol" w:hint="default"/>
+      </w:rPr>
+    </w:lvl>
+    <w:lvl w:ilvl="2" w:tplc="04090003">
+      <w:start w:val="1"/>
+      <w:numFmt w:val="bullet"/>
+      <w:lvlText w:val="o"/>
+      <w:lvlJc w:val="left"/>
+      <w:pPr>
+        <w:ind w:left="2160" w:hanging="180"/>
+      </w:pPr>
+      <w:rPr>
+        <w:rFonts w:ascii="Courier New" w:hAnsi="Courier New" w:cs="Courier New" w:hint="default"/>
+      </w:rPr>
+    </w:lvl>
+    <w:lvl w:ilvl="3" w:tplc="04090003">
+      <w:start w:val="1"/>
+      <w:numFmt w:val="bullet"/>
+      <w:lvlText w:val="o"/>
+      <w:lvlJc w:val="left"/>
+      <w:pPr>
+        <w:ind w:left="2880" w:hanging="360"/>
+      </w:pPr>
+      <w:rPr>
+        <w:rFonts w:ascii="Courier New" w:hAnsi="Courier New" w:cs="Courier New" w:hint="default"/>
+      </w:rPr>
+    </w:lvl>
+    <w:lvl w:ilvl="4" w:tplc="FFFFFFFF" w:tentative="1">
+      <w:start w:val="1"/>
+      <w:numFmt w:val="lowerLetter"/>
+      <w:lvlText w:val="%5."/>
+      <w:lvlJc w:val="left"/>
+      <w:pPr>
+        <w:ind w:left="3600" w:hanging="360"/>
+      </w:pPr>
+    </w:lvl>
+    <w:lvl w:ilvl="5" w:tplc="FFFFFFFF" w:tentative="1">
+      <w:start w:val="1"/>
+      <w:numFmt w:val="lowerRoman"/>
+      <w:lvlText w:val="%6."/>
+      <w:lvlJc w:val="right"/>
+      <w:pPr>
+        <w:ind w:left="4320" w:hanging="180"/>
+      </w:pPr>
+    </w:lvl>
+    <w:lvl w:ilvl="6" w:tplc="FFFFFFFF" w:tentative="1">
+      <w:start w:val="1"/>
+      <w:numFmt w:val="decimal"/>
+      <w:lvlText w:val="%7."/>
+      <w:lvlJc w:val="left"/>
+      <w:pPr>
+        <w:ind w:left="5040" w:hanging="360"/>
+      </w:pPr>
+    </w:lvl>
+    <w:lvl w:ilvl="7" w:tplc="FFFFFFFF" w:tentative="1">
+      <w:start w:val="1"/>
+      <w:numFmt w:val="lowerLetter"/>
+      <w:lvlText w:val="%8."/>
+      <w:lvlJc w:val="left"/>
+      <w:pPr>
+        <w:ind w:left="5760" w:hanging="360"/>
+      </w:pPr>
+    </w:lvl>
+    <w:lvl w:ilvl="8" w:tplc="FFFFFFFF" w:tentative="1">
+      <w:start w:val="1"/>
+      <w:numFmt w:val="lowerRoman"/>
+      <w:lvlText w:val="%9."/>
+      <w:lvlJc w:val="right"/>
+      <w:pPr>
+        <w:ind w:left="6480" w:hanging="180"/>
+      </w:pPr>
+    </w:lvl>
+  </w:abstractNum>
+  <w:abstractNum w:abstractNumId="3" w15:restartNumberingAfterBreak="0">
+    <w:nsid w:val="53FB0E72"/>
+    <w:multiLevelType w:val="hybridMultilevel"/>
+    <w:tmpl w:val="C06A17EC"/>
+    <w:lvl w:ilvl="0" w:tplc="FFFFFFFF">
+      <w:start w:val="1"/>
+      <w:numFmt w:val="decimal"/>
+      <w:lvlText w:val="%1."/>
+      <w:lvlJc w:val="left"/>
+      <w:pPr>
+        <w:ind w:left="720" w:hanging="360"/>
+      </w:pPr>
+    </w:lvl>
+    <w:lvl w:ilvl="1" w:tplc="FFFFFFFF">
+      <w:start w:val="1"/>
+      <w:numFmt w:val="bullet"/>
+      <w:lvlText w:val=""/>
+      <w:lvlJc w:val="left"/>
+      <w:pPr>
+        <w:ind w:left="1440" w:hanging="360"/>
+      </w:pPr>
+      <w:rPr>
+        <w:rFonts w:ascii="Symbol" w:hAnsi="Symbol" w:hint="default"/>
+      </w:rPr>
+    </w:lvl>
+    <w:lvl w:ilvl="2" w:tplc="04090003">
+      <w:start w:val="1"/>
+      <w:numFmt w:val="bullet"/>
+      <w:lvlText w:val="o"/>
+      <w:lvlJc w:val="left"/>
+      <w:pPr>
+        <w:ind w:left="2160" w:hanging="180"/>
+      </w:pPr>
+      <w:rPr>
+        <w:rFonts w:ascii="Courier New" w:hAnsi="Courier New" w:cs="Courier New" w:hint="default"/>
+      </w:rPr>
+    </w:lvl>
+    <w:lvl w:ilvl="3" w:tplc="FFFFFFFF">
+      <w:start w:val="1"/>
+      <w:numFmt w:val="decimal"/>
+      <w:lvlText w:val="%4."/>
+      <w:lvlJc w:val="left"/>
+      <w:pPr>
+        <w:ind w:left="2880" w:hanging="360"/>
+      </w:pPr>
+    </w:lvl>
+    <w:lvl w:ilvl="4" w:tplc="FFFFFFFF" w:tentative="1">
+      <w:start w:val="1"/>
+      <w:numFmt w:val="lowerLetter"/>
+      <w:lvlText w:val="%5."/>
+      <w:lvlJc w:val="left"/>
+      <w:pPr>
+        <w:ind w:left="3600" w:hanging="360"/>
+      </w:pPr>
+    </w:lvl>
+    <w:lvl w:ilvl="5" w:tplc="FFFFFFFF" w:tentative="1">
+      <w:start w:val="1"/>
+      <w:numFmt w:val="lowerRoman"/>
+      <w:lvlText w:val="%6."/>
+      <w:lvlJc w:val="right"/>
+      <w:pPr>
+        <w:ind w:left="4320" w:hanging="180"/>
+      </w:pPr>
+    </w:lvl>
+    <w:lvl w:ilvl="6" w:tplc="FFFFFFFF" w:tentative="1">
+      <w:start w:val="1"/>
+      <w:numFmt w:val="decimal"/>
+      <w:lvlText w:val="%7."/>
+      <w:lvlJc w:val="left"/>
+      <w:pPr>
+        <w:ind w:left="5040" w:hanging="360"/>
+      </w:pPr>
+    </w:lvl>
+    <w:lvl w:ilvl="7" w:tplc="FFFFFFFF" w:tentative="1">
+      <w:start w:val="1"/>
+      <w:numFmt w:val="lowerLetter"/>
+      <w:lvlText w:val="%8."/>
+      <w:lvlJc w:val="left"/>
+      <w:pPr>
+        <w:ind w:left="5760" w:hanging="360"/>
+      </w:pPr>
+    </w:lvl>
+    <w:lvl w:ilvl="8" w:tplc="FFFFFFFF" w:tentative="1">
+      <w:start w:val="1"/>
+      <w:numFmt w:val="lowerRoman"/>
+      <w:lvlText w:val="%9."/>
+      <w:lvlJc w:val="right"/>
+      <w:pPr>
+        <w:ind w:left="6480" w:hanging="180"/>
+      </w:pPr>
+    </w:lvl>
+  </w:abstractNum>
+  <w:abstractNum w:abstractNumId="4" w15:restartNumberingAfterBreak="0">
     <w:nsid w:val="55D50835"/>
     <w:multiLevelType w:val="hybridMultilevel"/>
-    <w:tmpl w:val="3872E9FE"/>
+    <w:tmpl w:val="10167CE6"/>
     <w:lvl w:ilvl="0" w:tplc="0409000F">
       <w:start w:val="1"/>
       <w:numFmt w:val="decimal"/>
@@ -1014,19 +1496,19 @@
         <w:ind w:left="720" w:hanging="360"/>
       </w:pPr>
     </w:lvl>
-    <w:lvl w:ilvl="1" w:tplc="04090001">
+    <w:lvl w:ilvl="1" w:tplc="04090003">
       <w:start w:val="1"/>
       <w:numFmt w:val="bullet"/>
-      <w:lvlText w:val=""/>
-      <w:lvlJc w:val="left"/>
-      <w:pPr>
-        <w:ind w:left="1440" w:hanging="360"/>
-      </w:pPr>
-      <w:rPr>
-        <w:rFonts w:ascii="Symbol" w:hAnsi="Symbol" w:hint="default"/>
-      </w:rPr>
-    </w:lvl>
-    <w:lvl w:ilvl="2" w:tplc="0409001B" w:tentative="1">
+      <w:lvlText w:val="o"/>
+      <w:lvlJc w:val="left"/>
+      <w:pPr>
+        <w:ind w:left="1350" w:hanging="360"/>
+      </w:pPr>
+      <w:rPr>
+        <w:rFonts w:ascii="Courier New" w:hAnsi="Courier New" w:cs="Courier New" w:hint="default"/>
+      </w:rPr>
+    </w:lvl>
+    <w:lvl w:ilvl="2" w:tplc="0409001B">
       <w:start w:val="1"/>
       <w:numFmt w:val="lowerRoman"/>
       <w:lvlText w:val="%3."/>
@@ -1035,7 +1517,7 @@
         <w:ind w:left="2160" w:hanging="180"/>
       </w:pPr>
     </w:lvl>
-    <w:lvl w:ilvl="3" w:tplc="0409000F" w:tentative="1">
+    <w:lvl w:ilvl="3" w:tplc="0409000F">
       <w:start w:val="1"/>
       <w:numFmt w:val="decimal"/>
       <w:lvlText w:val="%4."/>
@@ -1091,13 +1573,19 @@
     </w:lvl>
   </w:abstractNum>
   <w:num w:numId="1">
-    <w:abstractNumId w:val="2"/>
+    <w:abstractNumId w:val="4"/>
   </w:num>
   <w:num w:numId="2">
     <w:abstractNumId w:val="1"/>
   </w:num>
   <w:num w:numId="3">
     <w:abstractNumId w:val="0"/>
+  </w:num>
+  <w:num w:numId="4">
+    <w:abstractNumId w:val="2"/>
+  </w:num>
+  <w:num w:numId="5">
+    <w:abstractNumId w:val="3"/>
   </w:num>
 </w:numbering>
 </file>
@@ -1543,6 +2031,17 @@
       <w:szCs w:val="24"/>
     </w:rPr>
   </w:style>
+  <w:style w:type="paragraph" w:styleId="ListParagraph">
+    <w:name w:val="List Paragraph"/>
+    <w:basedOn w:val="Normal"/>
+    <w:uiPriority w:val="34"/>
+    <w:qFormat/>
+    <w:rsid w:val="00D5456F"/>
+    <w:pPr>
+      <w:ind w:left="720"/>
+      <w:contextualSpacing/>
+    </w:pPr>
+  </w:style>
 </w:styles>
 </file>
 

</xml_diff>